<commit_message>
Updating with New Work
</commit_message>
<xml_diff>
--- a/P3 DataLayer Documentation.docx
+++ b/P3 DataLayer Documentation.docx
@@ -15,11 +15,6 @@
           <w:b/>
         </w:rPr>
         <w:softHyphen/>
-      </w:r>
-      <w:r>
-        <w:rPr>
-          <w:b/>
-        </w:rPr>
         <w:t>companydata Data Layer Documentation</w:t>
       </w:r>
     </w:p>
@@ -1323,8 +1318,15 @@
       <w:r>
         <w:rPr/>
         <w:tab/>
-        <w:tab/>
-        <w:t xml:space="preserve"> String job, Double salary, int dept_id, int mng_id)</w:t>
+        <w:t xml:space="preserve">String job, Double salary, int dept_id, int mng_id, </w:t>
+      </w:r>
+      <w:r>
+        <w:rPr/>
+        <w:t>int empl_id</w:t>
+      </w:r>
+      <w:r>
+        <w:rPr/>
+        <w:t>)</w:t>
       </w:r>
     </w:p>
     <w:p>
@@ -1375,7 +1377,15 @@
       <w:r>
         <w:rPr/>
         <w:tab/>
-        <w:t>String location)</w:t>
+        <w:t xml:space="preserve">String location, </w:t>
+      </w:r>
+      <w:r>
+        <w:rPr/>
+        <w:t>int dept_id</w:t>
+      </w:r>
+      <w:r>
+        <w:rPr/>
+        <w:t>)</w:t>
       </w:r>
     </w:p>
     <w:p>
@@ -1431,7 +1441,15 @@
       <w:r>
         <w:rPr/>
         <w:tab/>
-        <w:t>Timecard(Timestamp start_time, Timestamp end_time, int emp_id)</w:t>
+        <w:t xml:space="preserve">Timecard(Timestamp start_time, Timestamp end_time, int emp_id, </w:t>
+      </w:r>
+      <w:r>
+        <w:rPr/>
+        <w:t>int timecard_id</w:t>
+      </w:r>
+      <w:r>
+        <w:rPr/>
+        <w:t>)</w:t>
       </w:r>
     </w:p>
     <w:p>
@@ -2225,6 +2243,7 @@
     <w:qFormat/>
     <w:pPr>
       <w:widowControl/>
+      <w:suppressAutoHyphens w:val="true"/>
       <w:bidi w:val="0"/>
       <w:spacing w:before="0" w:after="0"/>
       <w:jc w:val="left"/>

</xml_diff>